<commit_message>
Use LaTeX for abstract and acknowledgements.
</commit_message>
<xml_diff>
--- a/extra-attachments/front-page.docx
+++ b/extra-attachments/front-page.docx
@@ -563,13 +563,10 @@
           <w:szCs w:val="32"/>
           <w:lang w:val="en-US"/>
         </w:rPr>
-        <w:t>continuous delivery of microservices</w:t>
+        <w:t xml:space="preserve">continuous delivery of </w:t>
       </w:r>
-    </w:p>
-    <w:p>
-      <w:pPr>
-        <w:spacing w:after="0"/>
-        <w:jc w:val="center"/>
+      <w:proofErr w:type="spellStart"/>
+      <w:r>
         <w:rPr>
           <w:rFonts w:ascii="Times New Roman" w:hAnsi="Times New Roman"/>
           <w:bCs/>
@@ -578,6 +575,22 @@
           <w:szCs w:val="32"/>
           <w:lang w:val="en-US"/>
         </w:rPr>
+        <w:t>microservices</w:t>
+      </w:r>
+      <w:proofErr w:type="spellEnd"/>
+    </w:p>
+    <w:p>
+      <w:pPr>
+        <w:spacing w:after="0"/>
+        <w:jc w:val="center"/>
+        <w:rPr>
+          <w:rFonts w:ascii="Times New Roman" w:hAnsi="Times New Roman"/>
+          <w:bCs/>
+          <w:color w:val="0093D3"/>
+          <w:sz w:val="40"/>
+          <w:szCs w:val="32"/>
+          <w:lang w:val="en-US"/>
+        </w:rPr>
       </w:pPr>
     </w:p>
     <w:p>
@@ -721,8 +734,54 @@
           <w:sz w:val="24"/>
           <w:lang w:val="en-US"/>
         </w:rPr>
-        <w:t xml:space="preserve"> Frode Eika Sandnes</w:t>
+        <w:t xml:space="preserve"> </w:t>
       </w:r>
+      <w:proofErr w:type="spellStart"/>
+      <w:r>
+        <w:rPr>
+          <w:rFonts w:ascii="Times New Roman" w:hAnsi="Times New Roman"/>
+          <w:sz w:val="24"/>
+          <w:lang w:val="en-US"/>
+        </w:rPr>
+        <w:t>Frode</w:t>
+      </w:r>
+      <w:proofErr w:type="spellEnd"/>
+      <w:r>
+        <w:rPr>
+          <w:rFonts w:ascii="Times New Roman" w:hAnsi="Times New Roman"/>
+          <w:sz w:val="24"/>
+          <w:lang w:val="en-US"/>
+        </w:rPr>
+        <w:t xml:space="preserve"> </w:t>
+      </w:r>
+      <w:proofErr w:type="spellStart"/>
+      <w:r>
+        <w:rPr>
+          <w:rFonts w:ascii="Times New Roman" w:hAnsi="Times New Roman"/>
+          <w:sz w:val="24"/>
+          <w:lang w:val="en-US"/>
+        </w:rPr>
+        <w:t>Eika</w:t>
+      </w:r>
+      <w:proofErr w:type="spellEnd"/>
+      <w:r>
+        <w:rPr>
+          <w:rFonts w:ascii="Times New Roman" w:hAnsi="Times New Roman"/>
+          <w:sz w:val="24"/>
+          <w:lang w:val="en-US"/>
+        </w:rPr>
+        <w:t xml:space="preserve"> </w:t>
+      </w:r>
+      <w:proofErr w:type="spellStart"/>
+      <w:r>
+        <w:rPr>
+          <w:rFonts w:ascii="Times New Roman" w:hAnsi="Times New Roman"/>
+          <w:sz w:val="24"/>
+          <w:lang w:val="en-US"/>
+        </w:rPr>
+        <w:t>Sandnes</w:t>
+      </w:r>
+      <w:proofErr w:type="spellEnd"/>
     </w:p>
     <w:p>
       <w:pPr>
@@ -777,8 +836,18 @@
           <w:sz w:val="24"/>
           <w:lang w:val="en-US"/>
         </w:rPr>
-        <w:t xml:space="preserve"> Yes  </w:t>
+        <w:t xml:space="preserve"> </w:t>
       </w:r>
+      <w:proofErr w:type="gramStart"/>
+      <w:r>
+        <w:rPr>
+          <w:rFonts w:ascii="Times New Roman" w:hAnsi="Times New Roman"/>
+          <w:sz w:val="24"/>
+          <w:lang w:val="en-US"/>
+        </w:rPr>
+        <w:t xml:space="preserve">Yes  </w:t>
+      </w:r>
+      <w:proofErr w:type="gramEnd"/>
       <w:r>
         <w:rPr>
           <w:rFonts w:ascii="Times New Roman" w:hAnsi="Times New Roman"/>
@@ -838,8 +907,17 @@
           <w:lang w:val="en-US"/>
         </w:rPr>
         <w:br/>
+      </w:r>
+      <w:proofErr w:type="spellStart"/>
+      <w:r>
+        <w:rPr>
+          <w:rFonts w:ascii="Times New Roman" w:hAnsi="Times New Roman"/>
+          <w:sz w:val="24"/>
+          <w:lang w:val="en-US"/>
+        </w:rPr>
         <w:t>Schweigaards</w:t>
       </w:r>
+      <w:proofErr w:type="spellEnd"/>
       <w:r>
         <w:rPr>
           <w:rFonts w:ascii="Times New Roman" w:hAnsi="Times New Roman"/>
@@ -848,13 +926,23 @@
         </w:rPr>
         <w:t xml:space="preserve"> </w:t>
       </w:r>
+      <w:proofErr w:type="spellStart"/>
       <w:r>
         <w:rPr>
           <w:rFonts w:ascii="Times New Roman" w:hAnsi="Times New Roman"/>
           <w:sz w:val="24"/>
           <w:lang w:val="en-US"/>
         </w:rPr>
-        <w:t>gate 14</w:t>
+        <w:t>gate</w:t>
+      </w:r>
+      <w:proofErr w:type="spellEnd"/>
+      <w:r>
+        <w:rPr>
+          <w:rFonts w:ascii="Times New Roman" w:hAnsi="Times New Roman"/>
+          <w:sz w:val="24"/>
+          <w:lang w:val="en-US"/>
+        </w:rPr>
+        <w:t xml:space="preserve"> 14</w:t>
       </w:r>
       <w:r>
         <w:rPr>
@@ -891,732 +979,11 @@
         <w:br/>
         <w:t>Tel: + 47 22059999</w:t>
       </w:r>
-    </w:p>
-    <w:p>
-      <w:pPr>
-        <w:spacing w:after="0"/>
-        <w:rPr>
-          <w:rFonts w:ascii="Times New Roman" w:hAnsi="Times New Roman"/>
-          <w:b/>
-          <w:sz w:val="32"/>
-          <w:szCs w:val="32"/>
-          <w:lang w:val="en-US"/>
-        </w:rPr>
-      </w:pPr>
-      <w:r>
-        <w:rPr>
-          <w:rFonts w:ascii="Times New Roman" w:hAnsi="Times New Roman"/>
-          <w:b/>
-          <w:sz w:val="32"/>
-          <w:szCs w:val="32"/>
-          <w:lang w:val="en-US"/>
-        </w:rPr>
-        <w:lastRenderedPageBreak/>
-        <w:t>Abstract</w:t>
-      </w:r>
-    </w:p>
-    <w:p>
-      <w:pPr>
-        <w:spacing w:after="0"/>
-        <w:rPr>
-          <w:rFonts w:ascii="Times New Roman" w:hAnsi="Times New Roman"/>
-          <w:sz w:val="24"/>
-          <w:lang w:val="en-US"/>
-        </w:rPr>
-      </w:pPr>
-      <w:r>
-        <w:rPr>
-          <w:rFonts w:ascii="Times New Roman" w:hAnsi="Times New Roman"/>
-          <w:sz w:val="24"/>
-          <w:lang w:val="en-US"/>
-        </w:rPr>
-        <w:t>&lt;Give a summary of your dissertation. A good Abstract does not exceed 500 words</w:t>
-      </w:r>
-      <w:r>
-        <w:rPr>
-          <w:rFonts w:ascii="Times New Roman" w:hAnsi="Times New Roman"/>
-          <w:sz w:val="24"/>
-          <w:lang w:val="en-US"/>
-        </w:rPr>
-        <w:t>&gt;</w:t>
-      </w:r>
-    </w:p>
-    <w:p>
-      <w:pPr>
-        <w:spacing w:after="0"/>
-        <w:rPr>
-          <w:rFonts w:ascii="Times New Roman" w:hAnsi="Times New Roman"/>
-          <w:sz w:val="24"/>
-          <w:lang w:val="en-US"/>
-        </w:rPr>
-      </w:pPr>
-    </w:p>
-    <w:p>
-      <w:pPr>
-        <w:spacing w:after="0"/>
-        <w:rPr>
-          <w:rFonts w:ascii="Times New Roman" w:hAnsi="Times New Roman"/>
-          <w:sz w:val="24"/>
-          <w:lang w:val="en-US"/>
-        </w:rPr>
-      </w:pPr>
-    </w:p>
-    <w:p>
-      <w:pPr>
-        <w:spacing w:after="0"/>
-        <w:rPr>
-          <w:rFonts w:ascii="Times New Roman" w:hAnsi="Times New Roman"/>
-          <w:sz w:val="24"/>
-          <w:lang w:val="en-US"/>
-        </w:rPr>
-      </w:pPr>
-    </w:p>
-    <w:p>
-      <w:pPr>
-        <w:spacing w:after="0"/>
-        <w:rPr>
-          <w:rFonts w:ascii="Times New Roman" w:hAnsi="Times New Roman"/>
-          <w:sz w:val="24"/>
-          <w:lang w:val="en-US"/>
-        </w:rPr>
-      </w:pPr>
-    </w:p>
-    <w:p>
-      <w:pPr>
-        <w:spacing w:after="0"/>
-        <w:rPr>
-          <w:rFonts w:ascii="Times New Roman" w:hAnsi="Times New Roman"/>
-          <w:sz w:val="24"/>
-          <w:lang w:val="en-US"/>
-        </w:rPr>
-      </w:pPr>
-    </w:p>
-    <w:p>
-      <w:pPr>
-        <w:spacing w:after="0"/>
-        <w:rPr>
-          <w:rFonts w:ascii="Times New Roman" w:hAnsi="Times New Roman"/>
-          <w:sz w:val="24"/>
-          <w:lang w:val="en-US"/>
-        </w:rPr>
-      </w:pPr>
-    </w:p>
-    <w:p>
-      <w:pPr>
-        <w:spacing w:after="0"/>
-        <w:rPr>
-          <w:rFonts w:ascii="Times New Roman" w:hAnsi="Times New Roman"/>
-          <w:sz w:val="24"/>
-          <w:lang w:val="en-US"/>
-        </w:rPr>
-      </w:pPr>
-    </w:p>
-    <w:p>
-      <w:pPr>
-        <w:spacing w:after="0"/>
-        <w:rPr>
-          <w:rFonts w:ascii="Times New Roman" w:hAnsi="Times New Roman"/>
-          <w:sz w:val="24"/>
-          <w:lang w:val="en-US"/>
-        </w:rPr>
-      </w:pPr>
-    </w:p>
-    <w:p>
-      <w:pPr>
-        <w:spacing w:after="0"/>
-        <w:rPr>
-          <w:rFonts w:ascii="Times New Roman" w:hAnsi="Times New Roman"/>
-          <w:sz w:val="24"/>
-          <w:lang w:val="en-US"/>
-        </w:rPr>
-      </w:pPr>
-    </w:p>
-    <w:p>
-      <w:pPr>
-        <w:spacing w:after="0"/>
-        <w:rPr>
-          <w:rFonts w:ascii="Times New Roman" w:hAnsi="Times New Roman"/>
-          <w:sz w:val="24"/>
-          <w:lang w:val="en-US"/>
-        </w:rPr>
-      </w:pPr>
-    </w:p>
-    <w:p>
-      <w:pPr>
-        <w:spacing w:after="0"/>
-        <w:rPr>
-          <w:rFonts w:ascii="Times New Roman" w:hAnsi="Times New Roman"/>
-          <w:sz w:val="24"/>
-          <w:lang w:val="en-US"/>
-        </w:rPr>
-      </w:pPr>
-    </w:p>
-    <w:p>
-      <w:pPr>
-        <w:spacing w:after="0"/>
-        <w:rPr>
-          <w:rFonts w:ascii="Times New Roman" w:hAnsi="Times New Roman"/>
-          <w:sz w:val="24"/>
-          <w:lang w:val="en-US"/>
-        </w:rPr>
-      </w:pPr>
-    </w:p>
-    <w:p>
-      <w:pPr>
-        <w:spacing w:after="0"/>
-        <w:rPr>
-          <w:rFonts w:ascii="Times New Roman" w:hAnsi="Times New Roman"/>
-          <w:sz w:val="24"/>
-          <w:lang w:val="en-US"/>
-        </w:rPr>
-      </w:pPr>
-    </w:p>
-    <w:p>
-      <w:pPr>
-        <w:spacing w:after="0"/>
-        <w:rPr>
-          <w:rFonts w:ascii="Times New Roman" w:hAnsi="Times New Roman"/>
-          <w:sz w:val="24"/>
-          <w:lang w:val="en-US"/>
-        </w:rPr>
-      </w:pPr>
-      <w:r>
-        <w:rPr>
-          <w:rFonts w:ascii="Times New Roman" w:hAnsi="Times New Roman"/>
-          <w:sz w:val="24"/>
-          <w:lang w:val="en-US"/>
-        </w:rPr>
-        <w:t>Keywords:</w:t>
-      </w:r>
-      <w:r>
-        <w:rPr>
-          <w:rFonts w:ascii="Times New Roman" w:hAnsi="Times New Roman"/>
-          <w:sz w:val="24"/>
-          <w:lang w:val="en-US"/>
-        </w:rPr>
-        <w:t xml:space="preserve"> &lt;about 5 keywords&gt;</w:t>
-      </w:r>
-      <w:r>
-        <w:rPr>
-          <w:rFonts w:ascii="Times New Roman" w:hAnsi="Times New Roman"/>
-          <w:sz w:val="24"/>
-          <w:lang w:val="en-US"/>
-        </w:rPr>
-        <w:br w:type="page"/>
-      </w:r>
-      <w:r>
-        <w:rPr>
-          <w:rFonts w:ascii="Times New Roman" w:hAnsi="Times New Roman"/>
-          <w:sz w:val="24"/>
-          <w:lang w:val="en-US"/>
-        </w:rPr>
-        <w:lastRenderedPageBreak/>
-        <w:t xml:space="preserve"> </w:t>
-      </w:r>
-    </w:p>
-    <w:p>
-      <w:pPr>
-        <w:spacing w:after="0"/>
-        <w:rPr>
-          <w:rFonts w:ascii="Times New Roman" w:hAnsi="Times New Roman"/>
-          <w:b/>
-          <w:sz w:val="32"/>
-          <w:szCs w:val="32"/>
-          <w:lang w:val="en-US"/>
-        </w:rPr>
-      </w:pPr>
-      <w:r>
-        <w:rPr>
-          <w:rFonts w:ascii="Times New Roman" w:hAnsi="Times New Roman"/>
-          <w:b/>
-          <w:sz w:val="32"/>
-          <w:szCs w:val="32"/>
-          <w:lang w:val="en-US"/>
-        </w:rPr>
-        <w:t>Acknowledgements</w:t>
-      </w:r>
-    </w:p>
-    <w:p>
-      <w:pPr>
-        <w:spacing w:after="0"/>
-        <w:rPr>
-          <w:rFonts w:ascii="Times New Roman" w:hAnsi="Times New Roman"/>
-          <w:sz w:val="24"/>
-          <w:lang w:val="en-US"/>
-        </w:rPr>
-      </w:pPr>
-      <w:r>
-        <w:rPr>
-          <w:rFonts w:ascii="Times New Roman" w:hAnsi="Times New Roman"/>
-          <w:sz w:val="24"/>
-          <w:lang w:val="en-US"/>
-        </w:rPr>
-        <w:t xml:space="preserve">&lt;Who are you </w:t>
-      </w:r>
-      <w:r>
-        <w:rPr>
-          <w:rFonts w:ascii="Times New Roman" w:hAnsi="Times New Roman"/>
-          <w:sz w:val="24"/>
-          <w:lang w:val="en-US"/>
-        </w:rPr>
-        <w:t>grateful to? Your</w:t>
-      </w:r>
-      <w:r>
-        <w:rPr>
-          <w:rFonts w:ascii="Times New Roman" w:hAnsi="Times New Roman"/>
-          <w:sz w:val="24"/>
-          <w:lang w:val="en-US"/>
-        </w:rPr>
-        <w:t xml:space="preserve"> Supervisor?</w:t>
-      </w:r>
-      <w:r>
-        <w:rPr>
-          <w:rFonts w:ascii="Times New Roman" w:hAnsi="Times New Roman"/>
-          <w:sz w:val="24"/>
-          <w:lang w:val="en-US"/>
-        </w:rPr>
-        <w:t xml:space="preserve"> Case company?</w:t>
-      </w:r>
-      <w:r>
-        <w:rPr>
-          <w:rFonts w:ascii="Times New Roman" w:hAnsi="Times New Roman"/>
-          <w:sz w:val="24"/>
-          <w:lang w:val="en-US"/>
-        </w:rPr>
-        <w:t>&gt;</w:t>
-      </w:r>
-    </w:p>
-    <w:p>
-      <w:pPr>
-        <w:spacing w:after="0"/>
-        <w:rPr>
-          <w:rFonts w:ascii="Times New Roman" w:hAnsi="Times New Roman"/>
-          <w:sz w:val="24"/>
-          <w:lang w:val="en-US"/>
-        </w:rPr>
-      </w:pPr>
-    </w:p>
-    <w:p>
-      <w:pPr>
-        <w:spacing w:after="0"/>
-        <w:rPr>
-          <w:rFonts w:ascii="Times New Roman" w:hAnsi="Times New Roman"/>
-          <w:sz w:val="24"/>
-          <w:lang w:val="en-US"/>
-        </w:rPr>
-      </w:pPr>
-    </w:p>
-    <w:p>
-      <w:pPr>
-        <w:spacing w:after="0"/>
-        <w:rPr>
-          <w:rFonts w:ascii="Times New Roman" w:hAnsi="Times New Roman"/>
-          <w:sz w:val="24"/>
-          <w:lang w:val="en-US"/>
-        </w:rPr>
-      </w:pPr>
-    </w:p>
-    <w:p>
-      <w:pPr>
-        <w:spacing w:after="0"/>
-        <w:rPr>
-          <w:rFonts w:ascii="Times New Roman" w:hAnsi="Times New Roman"/>
-          <w:sz w:val="24"/>
-          <w:lang w:val="en-US"/>
-        </w:rPr>
-      </w:pPr>
-    </w:p>
-    <w:p>
-      <w:pPr>
-        <w:spacing w:after="0"/>
-        <w:rPr>
-          <w:rFonts w:ascii="Times New Roman" w:hAnsi="Times New Roman"/>
-          <w:sz w:val="24"/>
-          <w:lang w:val="en-US"/>
-        </w:rPr>
-      </w:pPr>
-    </w:p>
-    <w:p>
-      <w:pPr>
-        <w:spacing w:after="0"/>
-        <w:rPr>
-          <w:rFonts w:ascii="Times New Roman" w:hAnsi="Times New Roman"/>
-          <w:sz w:val="24"/>
-          <w:lang w:val="en-US"/>
-        </w:rPr>
-      </w:pPr>
-    </w:p>
-    <w:p>
-      <w:pPr>
-        <w:spacing w:after="0"/>
-        <w:rPr>
-          <w:rFonts w:ascii="Times New Roman" w:hAnsi="Times New Roman"/>
-          <w:sz w:val="24"/>
-          <w:lang w:val="en-US"/>
-        </w:rPr>
-      </w:pPr>
-    </w:p>
-    <w:p>
-      <w:pPr>
-        <w:spacing w:after="0"/>
-        <w:rPr>
-          <w:rFonts w:ascii="Times New Roman" w:hAnsi="Times New Roman"/>
-          <w:sz w:val="24"/>
-          <w:lang w:val="en-US"/>
-        </w:rPr>
-      </w:pPr>
-    </w:p>
-    <w:p>
-      <w:pPr>
-        <w:spacing w:after="0"/>
-        <w:rPr>
-          <w:rFonts w:ascii="Times New Roman" w:hAnsi="Times New Roman"/>
-          <w:sz w:val="24"/>
-          <w:lang w:val="en-US"/>
-        </w:rPr>
-      </w:pPr>
-    </w:p>
-    <w:p>
-      <w:pPr>
-        <w:spacing w:after="0"/>
-        <w:rPr>
-          <w:rFonts w:ascii="Times New Roman" w:hAnsi="Times New Roman"/>
-          <w:sz w:val="24"/>
-          <w:lang w:val="en-US"/>
-        </w:rPr>
-      </w:pPr>
-    </w:p>
-    <w:p>
-      <w:pPr>
-        <w:spacing w:after="0"/>
-        <w:rPr>
-          <w:rFonts w:ascii="Times New Roman" w:hAnsi="Times New Roman"/>
-          <w:sz w:val="24"/>
-          <w:lang w:val="en-US"/>
-        </w:rPr>
-      </w:pPr>
-    </w:p>
-    <w:p>
-      <w:pPr>
-        <w:spacing w:after="0"/>
-        <w:rPr>
-          <w:rFonts w:ascii="Times New Roman" w:hAnsi="Times New Roman"/>
-          <w:sz w:val="24"/>
-          <w:lang w:val="en-US"/>
-        </w:rPr>
-      </w:pPr>
-    </w:p>
-    <w:p>
-      <w:pPr>
-        <w:spacing w:after="0"/>
-        <w:rPr>
-          <w:rFonts w:ascii="Times New Roman" w:hAnsi="Times New Roman"/>
-          <w:sz w:val="24"/>
-          <w:lang w:val="en-US"/>
-        </w:rPr>
-      </w:pPr>
-    </w:p>
-    <w:p>
-      <w:pPr>
-        <w:spacing w:after="0"/>
-        <w:rPr>
-          <w:rFonts w:ascii="Times New Roman" w:hAnsi="Times New Roman"/>
-          <w:sz w:val="24"/>
-          <w:lang w:val="en-US"/>
-        </w:rPr>
-      </w:pPr>
-    </w:p>
-    <w:p>
-      <w:pPr>
-        <w:spacing w:after="0"/>
-        <w:rPr>
-          <w:rFonts w:ascii="Times New Roman" w:hAnsi="Times New Roman"/>
-          <w:sz w:val="24"/>
-          <w:lang w:val="en-US"/>
-        </w:rPr>
-      </w:pPr>
-    </w:p>
-    <w:p>
-      <w:pPr>
-        <w:spacing w:after="0"/>
-        <w:rPr>
-          <w:rFonts w:ascii="Times New Roman" w:hAnsi="Times New Roman"/>
-          <w:sz w:val="24"/>
-          <w:lang w:val="en-US"/>
-        </w:rPr>
-      </w:pPr>
-    </w:p>
-    <w:p>
-      <w:pPr>
-        <w:spacing w:after="0"/>
-        <w:rPr>
-          <w:rFonts w:ascii="Times New Roman" w:hAnsi="Times New Roman"/>
-          <w:sz w:val="24"/>
-          <w:lang w:val="en-US"/>
-        </w:rPr>
-      </w:pPr>
-    </w:p>
-    <w:p>
-      <w:pPr>
-        <w:spacing w:after="0"/>
-        <w:rPr>
-          <w:rFonts w:ascii="Times New Roman" w:hAnsi="Times New Roman"/>
-          <w:sz w:val="24"/>
-          <w:lang w:val="en-US"/>
-        </w:rPr>
-      </w:pPr>
-    </w:p>
-    <w:p>
-      <w:pPr>
-        <w:spacing w:after="0"/>
-        <w:rPr>
-          <w:rFonts w:ascii="Times New Roman" w:hAnsi="Times New Roman"/>
-          <w:sz w:val="24"/>
-          <w:lang w:val="en-US"/>
-        </w:rPr>
-      </w:pPr>
-    </w:p>
-    <w:p>
-      <w:pPr>
-        <w:spacing w:after="0"/>
-        <w:rPr>
-          <w:rFonts w:ascii="Times New Roman" w:hAnsi="Times New Roman"/>
-          <w:sz w:val="24"/>
-          <w:lang w:val="en-US"/>
-        </w:rPr>
-      </w:pPr>
-      <w:r>
-        <w:rPr>
-          <w:rFonts w:ascii="Times New Roman" w:hAnsi="Times New Roman"/>
-          <w:sz w:val="24"/>
-          <w:lang w:val="en-US"/>
-        </w:rPr>
-        <w:t>I certify that the work presented in the dissertation is my own unless referenced</w:t>
-      </w:r>
-    </w:p>
-    <w:p>
-      <w:pPr>
-        <w:spacing w:after="0"/>
-        <w:rPr>
-          <w:rFonts w:ascii="Times New Roman" w:hAnsi="Times New Roman"/>
-          <w:sz w:val="24"/>
-          <w:lang w:val="en-US"/>
-        </w:rPr>
-      </w:pPr>
-    </w:p>
-    <w:p>
-      <w:pPr>
-        <w:spacing w:after="0"/>
-        <w:rPr>
-          <w:rFonts w:ascii="Times New Roman" w:hAnsi="Times New Roman"/>
-          <w:sz w:val="24"/>
-          <w:lang w:val="en-US"/>
-        </w:rPr>
-      </w:pPr>
-      <w:r>
-        <w:rPr>
-          <w:noProof/>
-          <w:lang w:val="en-US"/>
-        </w:rPr>
-        <w:drawing>
-          <wp:anchor distT="0" distB="0" distL="114300" distR="114300" simplePos="0" relativeHeight="251661312" behindDoc="1" locked="0" layoutInCell="1" allowOverlap="1" wp14:anchorId="0E93C475" wp14:editId="184D6843">
-            <wp:simplePos x="0" y="0"/>
-            <wp:positionH relativeFrom="margin">
-              <wp:posOffset>699135</wp:posOffset>
-            </wp:positionH>
-            <wp:positionV relativeFrom="paragraph">
-              <wp:posOffset>79375</wp:posOffset>
-            </wp:positionV>
-            <wp:extent cx="1377950" cy="314960"/>
-            <wp:effectExtent l="25400" t="101600" r="19050" b="91440"/>
-            <wp:wrapNone/>
-            <wp:docPr id="37" name="Picture 37"/>
-            <wp:cNvGraphicFramePr>
-              <a:graphicFrameLocks xmlns:a="http://schemas.openxmlformats.org/drawingml/2006/main" noChangeAspect="1"/>
-            </wp:cNvGraphicFramePr>
-            <a:graphic xmlns:a="http://schemas.openxmlformats.org/drawingml/2006/main">
-              <a:graphicData uri="http://schemas.openxmlformats.org/drawingml/2006/picture">
-                <pic:pic xmlns:pic="http://schemas.openxmlformats.org/drawingml/2006/picture">
-                  <pic:nvPicPr>
-                    <pic:cNvPr id="1" name=""/>
-                    <pic:cNvPicPr/>
-                  </pic:nvPicPr>
-                  <pic:blipFill>
-                    <a:blip r:embed="rId10" cstate="print">
-                      <a:extLst>
-                        <a:ext uri="{28A0092B-C50C-407E-A947-70E740481C1C}">
-                          <a14:useLocalDpi xmlns:a14="http://schemas.microsoft.com/office/drawing/2010/main" val="0"/>
-                        </a:ext>
-                      </a:extLst>
-                    </a:blip>
-                    <a:stretch>
-                      <a:fillRect/>
-                    </a:stretch>
-                  </pic:blipFill>
-                  <pic:spPr>
-                    <a:xfrm rot="406701">
-                      <a:off x="0" y="0"/>
-                      <a:ext cx="1377950" cy="314960"/>
-                    </a:xfrm>
-                    <a:prstGeom prst="rect">
-                      <a:avLst/>
-                    </a:prstGeom>
-                  </pic:spPr>
-                </pic:pic>
-              </a:graphicData>
-            </a:graphic>
-            <wp14:sizeRelH relativeFrom="page">
-              <wp14:pctWidth>0</wp14:pctWidth>
-            </wp14:sizeRelH>
-            <wp14:sizeRelV relativeFrom="page">
-              <wp14:pctHeight>0</wp14:pctHeight>
-            </wp14:sizeRelV>
-          </wp:anchor>
-        </w:drawing>
-      </w:r>
-    </w:p>
-    <w:p>
-      <w:pPr>
-        <w:spacing w:after="0"/>
-        <w:rPr>
-          <w:rFonts w:ascii="Times New Roman" w:hAnsi="Times New Roman"/>
-          <w:sz w:val="24"/>
-          <w:lang w:val="en-US"/>
-        </w:rPr>
-      </w:pPr>
-      <w:r>
-        <w:rPr>
-          <w:rFonts w:ascii="Times New Roman" w:hAnsi="Times New Roman"/>
-          <w:sz w:val="24"/>
-          <w:lang w:val="en-US"/>
-        </w:rPr>
-        <w:t>Signature:………………………………</w:t>
-      </w:r>
-    </w:p>
-    <w:p>
-      <w:pPr>
-        <w:spacing w:after="0"/>
-        <w:rPr>
-          <w:rFonts w:ascii="Times New Roman" w:hAnsi="Times New Roman"/>
-          <w:sz w:val="24"/>
-          <w:lang w:val="en-US"/>
-        </w:rPr>
-      </w:pPr>
-    </w:p>
-    <w:p>
-      <w:pPr>
-        <w:spacing w:after="0"/>
-        <w:rPr>
-          <w:rFonts w:ascii="Times New Roman" w:hAnsi="Times New Roman"/>
-          <w:sz w:val="24"/>
-          <w:lang w:val="en-US"/>
-        </w:rPr>
-      </w:pPr>
-      <w:r>
-        <w:rPr>
-          <w:rFonts w:ascii="Times New Roman" w:hAnsi="Times New Roman"/>
-          <w:sz w:val="24"/>
-          <w:lang w:val="en-US"/>
-        </w:rPr>
-        <w:t>Date:</w:t>
-      </w:r>
-      <w:r>
-        <w:rPr>
-          <w:rFonts w:ascii="Times New Roman" w:hAnsi="Times New Roman"/>
-          <w:sz w:val="24"/>
-          <w:lang w:val="en-US"/>
-        </w:rPr>
-        <w:t xml:space="preserve"> </w:t>
-      </w:r>
-      <w:r>
-        <w:rPr>
-          <w:rFonts w:ascii="Times New Roman" w:hAnsi="Times New Roman"/>
-          <w:sz w:val="24"/>
-          <w:lang w:val="en-US"/>
-        </w:rPr>
-        <w:t>23/5/</w:t>
-      </w:r>
-      <w:r>
-        <w:rPr>
-          <w:rFonts w:ascii="Times New Roman" w:hAnsi="Times New Roman"/>
-          <w:sz w:val="24"/>
-          <w:lang w:val="en-US"/>
-        </w:rPr>
-        <w:t>2016</w:t>
-      </w:r>
-    </w:p>
-    <w:p>
-      <w:pPr>
-        <w:spacing w:after="0"/>
-        <w:rPr>
-          <w:rFonts w:ascii="Times New Roman" w:hAnsi="Times New Roman"/>
-          <w:sz w:val="24"/>
-          <w:lang w:val="en-US"/>
-        </w:rPr>
-      </w:pPr>
-    </w:p>
-    <w:p>
-      <w:pPr>
-        <w:spacing w:after="0"/>
-        <w:rPr>
-          <w:rFonts w:ascii="Times New Roman" w:hAnsi="Times New Roman"/>
-          <w:sz w:val="24"/>
-          <w:lang w:val="en-US"/>
-        </w:rPr>
-      </w:pPr>
-    </w:p>
-    <w:p>
-      <w:pPr>
-        <w:spacing w:after="0"/>
-        <w:rPr>
-          <w:rFonts w:ascii="Times New Roman" w:hAnsi="Times New Roman"/>
-          <w:sz w:val="24"/>
-          <w:lang w:val="en-US"/>
-        </w:rPr>
-      </w:pPr>
-    </w:p>
-    <w:p>
-      <w:pPr>
-        <w:spacing w:after="0"/>
-        <w:rPr>
-          <w:rFonts w:ascii="Times New Roman" w:hAnsi="Times New Roman"/>
-          <w:sz w:val="24"/>
-          <w:lang w:val="en-US"/>
-        </w:rPr>
-      </w:pPr>
-    </w:p>
-    <w:p>
-      <w:pPr>
-        <w:spacing w:after="0"/>
-        <w:rPr>
-          <w:rFonts w:ascii="Times New Roman" w:hAnsi="Times New Roman"/>
-          <w:sz w:val="24"/>
-          <w:lang w:val="en-US"/>
-        </w:rPr>
-      </w:pPr>
       <w:bookmarkStart w:id="0" w:name="_GoBack"/>
       <w:bookmarkEnd w:id="0"/>
     </w:p>
-    <w:p>
-      <w:pPr>
-        <w:spacing w:after="0"/>
-        <w:rPr>
-          <w:rFonts w:ascii="Times New Roman" w:hAnsi="Times New Roman"/>
-          <w:sz w:val="24"/>
-          <w:lang w:val="en-US"/>
-        </w:rPr>
-      </w:pPr>
-      <w:r>
-        <w:rPr>
-          <w:rFonts w:ascii="Times New Roman" w:hAnsi="Times New Roman"/>
-          <w:sz w:val="24"/>
-          <w:lang w:val="en-US"/>
-        </w:rPr>
-        <w:t xml:space="preserve">Total number of words: </w:t>
-      </w:r>
-    </w:p>
     <w:sectPr>
-      <w:footerReference w:type="default" r:id="rId11"/>
+      <w:footerReference w:type="default" r:id="rId10"/>
       <w:pgSz w:w="11900" w:h="16840" w:code="9"/>
       <w:pgMar w:top="1418" w:right="1418" w:bottom="1418" w:left="1418" w:header="709" w:footer="975" w:gutter="0"/>
       <w:cols w:space="708"/>
@@ -1761,15 +1128,7 @@
                               <w:color w:val="0093D3"/>
                               <w:sz w:val="18"/>
                             </w:rPr>
-                            <w:t>23/</w:t>
-                          </w:r>
-                          <w:r>
-                            <w:rPr>
-                              <w:noProof/>
-                              <w:color w:val="0093D3"/>
-                              <w:sz w:val="18"/>
-                            </w:rPr>
-                            <w:t>5/16</w:t>
+                            <w:t>22/05/16</w:t>
                           </w:r>
                           <w:r>
                             <w:rPr>
@@ -1841,8 +1200,18 @@
                               <w:sz w:val="18"/>
                               <w:lang w:val="en-US"/>
                             </w:rPr>
-                            <w:t>Evaluating and comparing strategies for continuous delivery of microservices</w:t>
+                            <w:t xml:space="preserve">Evaluating and comparing strategies for continuous delivery of </w:t>
                           </w:r>
+                          <w:proofErr w:type="spellStart"/>
+                          <w:r>
+                            <w:rPr>
+                              <w:color w:val="0093D3"/>
+                              <w:sz w:val="18"/>
+                              <w:lang w:val="en-US"/>
+                            </w:rPr>
+                            <w:t>microservices</w:t>
+                          </w:r>
+                          <w:proofErr w:type="spellEnd"/>
                           <w:r>
                             <w:rPr>
                               <w:color w:val="0093D3"/>
@@ -1985,15 +1354,7 @@
                         <w:color w:val="0093D3"/>
                         <w:sz w:val="18"/>
                       </w:rPr>
-                      <w:t>23/</w:t>
-                    </w:r>
-                    <w:r>
-                      <w:rPr>
-                        <w:noProof/>
-                        <w:color w:val="0093D3"/>
-                        <w:sz w:val="18"/>
-                      </w:rPr>
-                      <w:t>5/16</w:t>
+                      <w:t>22/05/16</w:t>
                     </w:r>
                     <w:r>
                       <w:rPr>
@@ -2065,8 +1426,18 @@
                         <w:sz w:val="18"/>
                         <w:lang w:val="en-US"/>
                       </w:rPr>
-                      <w:t>Evaluating and comparing strategies for continuous delivery of microservices</w:t>
+                      <w:t xml:space="preserve">Evaluating and comparing strategies for continuous delivery of </w:t>
                     </w:r>
+                    <w:proofErr w:type="spellStart"/>
+                    <w:r>
+                      <w:rPr>
+                        <w:color w:val="0093D3"/>
+                        <w:sz w:val="18"/>
+                        <w:lang w:val="en-US"/>
+                      </w:rPr>
+                      <w:t>microservices</w:t>
+                    </w:r>
+                    <w:proofErr w:type="spellEnd"/>
                     <w:r>
                       <w:rPr>
                         <w:color w:val="0093D3"/>
@@ -6493,7 +5864,7 @@
 </file>
 
 <file path=customXml/itemProps1.xml><?xml version="1.0" encoding="utf-8"?>
-<ds:datastoreItem xmlns:ds="http://schemas.openxmlformats.org/officeDocument/2006/customXml" ds:itemID="{F2B1C9E8-9F99-9F42-8A56-5632FC1DB6EA}">
+<ds:datastoreItem xmlns:ds="http://schemas.openxmlformats.org/officeDocument/2006/customXml" ds:itemID="{0AD02910-906B-C342-8927-DCA6F19516DF}">
   <ds:schemaRefs>
     <ds:schemaRef ds:uri="http://schemas.openxmlformats.org/officeDocument/2006/bibliography"/>
   </ds:schemaRefs>

</xml_diff>